<commit_message>
added Promotexts for marketing site
</commit_message>
<xml_diff>
--- a/doc/marketing/TextePromoSite.docx
+++ b/doc/marketing/TextePromoSite.docx
@@ -35,63 +35,7 @@
         <w:rPr>
           <w:rFonts w:cs="Calibri"/>
         </w:rPr>
-        <w:t xml:space="preserve">Digital School Notes – 3 Worte die die Zukunft des Lernens verändern können. Jeder kennt es: man sitzt locker im Unterricht, schreibt vielleicht (besonders in HTL-Klassen) in Word mit und weiß, dass die Datei sowieso irgendwo verendet und nie wieder geöffnet wird. Hier setzen wir an. Mit unserem Diplomprojekt haben wir uns das Ziel gesetzt die Welt der digitalen Notizen zu revolutionieren. DSN bietet ein komplettes Rundumpaket welches auf die Bedürfnisse der Schülerinnen und Schüler angepasst ist. Von Schülern – für Schüler. Ob bequeme Handhabung, </w:t>
-      </w:r>
-      <w:proofErr w:type="spellStart"/>
-      <w:r>
-        <w:rPr>
-          <w:rFonts w:cs="Calibri"/>
-        </w:rPr>
-        <w:t>kollaboratives</w:t>
-      </w:r>
-      <w:proofErr w:type="spellEnd"/>
-      <w:r>
-        <w:rPr>
-          <w:rFonts w:cs="Calibri"/>
-        </w:rPr>
-        <w:t xml:space="preserve"> Arbeiten oder einfach mittels OCR handgeschriebene Notizen in digitale umwandeln. All das vereinen wir in unserer Software. Digital School Notes – </w:t>
-      </w:r>
-      <w:proofErr w:type="spellStart"/>
-      <w:r>
-        <w:rPr>
-          <w:rFonts w:cs="Calibri"/>
-        </w:rPr>
-        <w:t>Unleash</w:t>
-      </w:r>
-      <w:proofErr w:type="spellEnd"/>
-      <w:r>
-        <w:rPr>
-          <w:rFonts w:cs="Calibri"/>
-        </w:rPr>
-        <w:t xml:space="preserve"> </w:t>
-      </w:r>
-      <w:proofErr w:type="spellStart"/>
-      <w:r>
-        <w:rPr>
-          <w:rFonts w:cs="Calibri"/>
-        </w:rPr>
-        <w:t>your</w:t>
-      </w:r>
-      <w:proofErr w:type="spellEnd"/>
-      <w:r>
-        <w:rPr>
-          <w:rFonts w:cs="Calibri"/>
-        </w:rPr>
-        <w:t xml:space="preserve"> </w:t>
-      </w:r>
-      <w:proofErr w:type="spellStart"/>
-      <w:r>
-        <w:rPr>
-          <w:rFonts w:cs="Calibri"/>
-        </w:rPr>
-        <w:t>productivity</w:t>
-      </w:r>
-      <w:proofErr w:type="spellEnd"/>
-      <w:r>
-        <w:rPr>
-          <w:rFonts w:cs="Calibri"/>
-        </w:rPr>
-        <w:t>.</w:t>
+        <w:t>Digital School Notes – 3 Worte die die Zukunft des Lernens verändern können. Jeder kennt es: man sitzt locker im Unterricht, schreibt vielleicht (besonders in HTL-Klassen) in Word mit und weiß, dass die Datei sowieso irgendwo verendet und nie wieder geöffnet wird. Hier setzen wir an. Mit unserem Diplomprojekt haben wir uns das Ziel gesetzt die Welt der digitalen Notizen zu revolutionieren. DSN bietet ein komplettes Rundumpaket welches auf die Bedürfnisse der Schülerinnen und Schüler angepasst ist. Von Schülern – für Schüler. Ob bequeme Handhabung, kollaboratives Arbeiten oder einfach mittels OCR handgeschriebene Notizen in digitale umwandeln. All das vereinen wir in unserer Software. Digital School Notes – Unleash your productivity.</w:t>
       </w:r>
     </w:p>
     <w:p/>
@@ -125,21 +69,7 @@
         <w:rPr>
           <w:rFonts w:ascii="Calibri" w:hAnsi="Calibri" w:cs="Calibri"/>
         </w:rPr>
-        <w:t xml:space="preserve">Die Daten unserer </w:t>
-      </w:r>
-      <w:proofErr w:type="spellStart"/>
-      <w:r>
-        <w:rPr>
-          <w:rFonts w:ascii="Calibri" w:hAnsi="Calibri" w:cs="Calibri"/>
-        </w:rPr>
-        <w:t>BenutzerInnen</w:t>
-      </w:r>
-      <w:proofErr w:type="spellEnd"/>
-      <w:r>
-        <w:rPr>
-          <w:rFonts w:ascii="Calibri" w:hAnsi="Calibri" w:cs="Calibri"/>
-        </w:rPr>
-        <w:t xml:space="preserve"> liegen uns am Herzen. Deswegen ist uns auch die Art der Speicherung dieser Daten sehr wichtig. Um eine größtmögliche Konsistenz und bequeme Handhabung der Daten sicherzustellen </w:t>
+        <w:t xml:space="preserve">Die Daten unserer BenutzerInnen liegen uns am Herzen. Deswegen ist uns auch die Art der Speicherung dieser Daten sehr wichtig. Um eine größtmögliche Konsistenz und bequeme Handhabung der Daten sicherzustellen </w:t>
       </w:r>
       <w:r>
         <w:rPr>
@@ -249,21 +179,7 @@
         <w:rPr>
           <w:rFonts w:ascii="Calibri" w:hAnsi="Calibri" w:cs="Calibri"/>
         </w:rPr>
-        <w:t xml:space="preserve">Optical </w:t>
-      </w:r>
-      <w:proofErr w:type="spellStart"/>
-      <w:r>
-        <w:rPr>
-          <w:rFonts w:ascii="Calibri" w:hAnsi="Calibri" w:cs="Calibri"/>
-        </w:rPr>
-        <w:t>Character</w:t>
-      </w:r>
-      <w:proofErr w:type="spellEnd"/>
-      <w:r>
-        <w:rPr>
-          <w:rFonts w:ascii="Calibri" w:hAnsi="Calibri" w:cs="Calibri"/>
-        </w:rPr>
-        <w:t xml:space="preserve"> Recognition. Klingt kryptisch? Ist aber ziemlich cool.</w:t>
+        <w:t>Optical Character Recognition. Klingt kryptisch? Ist aber ziemlich cool.</w:t>
       </w:r>
       <w:r>
         <w:rPr>
@@ -284,21 +200,12 @@
           <w:rFonts w:ascii="Calibri" w:hAnsi="Calibri" w:cs="Calibri"/>
         </w:rPr>
       </w:pPr>
-      <w:proofErr w:type="spellStart"/>
-      <w:r>
-        <w:rPr>
-          <w:rFonts w:ascii="Calibri" w:hAnsi="Calibri" w:cs="Calibri"/>
-          <w:b/>
-        </w:rPr>
-        <w:t>Collaboration</w:t>
-      </w:r>
-      <w:proofErr w:type="spellEnd"/>
-      <w:r>
-        <w:rPr>
-          <w:rFonts w:ascii="Calibri" w:hAnsi="Calibri" w:cs="Calibri"/>
-          <w:b/>
-        </w:rPr>
-        <w:t>:</w:t>
+      <w:r>
+        <w:rPr>
+          <w:rFonts w:ascii="Calibri" w:hAnsi="Calibri" w:cs="Calibri"/>
+          <w:b/>
+        </w:rPr>
+        <w:t>Collaboration:</w:t>
       </w:r>
     </w:p>
     <w:p>
@@ -317,53 +224,85 @@
         <w:rPr>
           <w:rFonts w:ascii="Calibri" w:hAnsi="Calibri" w:cs="Calibri"/>
         </w:rPr>
-        <w:t xml:space="preserve"> Das Zauberwort heißt </w:t>
-      </w:r>
-      <w:proofErr w:type="spellStart"/>
-      <w:r>
-        <w:rPr>
-          <w:rFonts w:ascii="Calibri" w:hAnsi="Calibri" w:cs="Calibri"/>
-        </w:rPr>
-        <w:t>Collaboration</w:t>
-      </w:r>
-      <w:proofErr w:type="spellEnd"/>
-      <w:r>
-        <w:rPr>
-          <w:rFonts w:ascii="Calibri" w:hAnsi="Calibri" w:cs="Calibri"/>
-        </w:rPr>
-        <w:t xml:space="preserve">-Systems! Wir ermöglichen ein gleichzeitiges Arbeiten an Dokumenten </w:t>
+        <w:t xml:space="preserve"> Das Zauberwort heißt Collaboration-Systems! Wir ermöglichen ein gleichzeitiges Arbeiten an Dokumenten </w:t>
       </w:r>
       <w:r>
         <w:rPr>
           <w:rFonts w:ascii="Calibri" w:hAnsi="Calibri" w:cs="Calibri"/>
         </w:rPr>
         <w:t>um das Maximum an Produktivität aus unseren Nutzern herauszuholen.</w:t>
+      </w:r>
+    </w:p>
+    <w:p>
+      <w:pPr>
+        <w:rPr>
+          <w:rFonts w:ascii="Calibri" w:hAnsi="Calibri" w:cs="Calibri"/>
+          <w:b/>
+        </w:rPr>
+      </w:pPr>
+      <w:r>
+        <w:rPr>
+          <w:rFonts w:ascii="Calibri" w:hAnsi="Calibri" w:cs="Calibri"/>
+          <w:b/>
+        </w:rPr>
+        <w:t>TGM:</w:t>
+      </w:r>
+    </w:p>
+    <w:p>
+      <w:pPr>
+        <w:rPr>
+          <w:rFonts w:ascii="Calibri" w:hAnsi="Calibri" w:cs="Calibri"/>
+        </w:rPr>
+      </w:pPr>
+      <w:r>
+        <w:rPr>
+          <w:rFonts w:ascii="Calibri" w:hAnsi="Calibri" w:cs="Calibri"/>
+        </w:rPr>
+        <w:t>Das Projekt "DigitalSchoolNotes" wird im Rahmen unserer Ausbildung am TGM (Abteilung für Informationstechnologie, Schwerpunkt Systemtechnik) durchgeführt. Wir freuen uns darüber Teil der großen TGM-Familie zu sein und wollen an dieser Stelle die ausgezeichnete Zusam</w:t>
+      </w:r>
+      <w:r>
+        <w:rPr>
+          <w:rFonts w:ascii="Calibri" w:hAnsi="Calibri" w:cs="Calibri"/>
+        </w:rPr>
+        <w:t>menarbeit mit unserer Schule hervorheben.</w:t>
+      </w:r>
+    </w:p>
+    <w:p>
+      <w:pPr>
+        <w:rPr>
+          <w:rFonts w:ascii="Calibri" w:hAnsi="Calibri" w:cs="Calibri"/>
+          <w:b/>
+        </w:rPr>
+      </w:pPr>
+      <w:r>
+        <w:rPr>
+          <w:rFonts w:ascii="Calibri" w:hAnsi="Calibri" w:cs="Calibri"/>
+          <w:b/>
+        </w:rPr>
+        <w:t>EduGroup:</w:t>
+      </w:r>
+    </w:p>
+    <w:p>
+      <w:pPr>
+        <w:rPr>
+          <w:rFonts w:ascii="Calibri" w:hAnsi="Calibri" w:cs="Calibri"/>
+        </w:rPr>
+      </w:pPr>
+      <w:r>
+        <w:rPr>
+          <w:rFonts w:ascii="Calibri" w:hAnsi="Calibri" w:cs="Calibri"/>
+        </w:rPr>
+        <w:t>Was wäre ein Projekt ohne die richtigen Partner?</w:t>
+      </w:r>
+      <w:r>
+        <w:rPr>
+          <w:rFonts w:ascii="Calibri" w:hAnsi="Calibri" w:cs="Calibri"/>
+        </w:rPr>
+        <w:t xml:space="preserve"> Die Realisierung unseres Projekts wäre ohne die Expertise und Hilfe unserer Partner, im Speziellen die Education Group GmbH, nicht möglich.</w:t>
       </w:r>
       <w:bookmarkStart w:id="0" w:name="_GoBack"/>
       <w:bookmarkEnd w:id="0"/>
     </w:p>
-    <w:p>
-      <w:pPr>
-        <w:rPr>
-          <w:rFonts w:ascii="Calibri" w:hAnsi="Calibri" w:cs="Calibri"/>
-        </w:rPr>
-      </w:pPr>
-    </w:p>
-    <w:p>
-      <w:pPr>
-        <w:rPr>
-          <w:rFonts w:ascii="Calibri" w:hAnsi="Calibri" w:cs="Calibri"/>
-        </w:rPr>
-      </w:pPr>
-    </w:p>
-    <w:p>
-      <w:pPr>
-        <w:rPr>
-          <w:rFonts w:ascii="Calibri" w:hAnsi="Calibri" w:cs="Calibri"/>
-        </w:rPr>
-      </w:pPr>
-    </w:p>
-    <w:p/>
     <w:sectPr>
       <w:pgSz w:w="11906" w:h="16838"/>
       <w:pgMar w:top="1417" w:right="1417" w:bottom="1134" w:left="1417" w:header="708" w:footer="708" w:gutter="0"/>

</xml_diff>